<commit_message>
added output parser whihc heps serializing the output from llm for consumption on UI
</commit_message>
<xml_diff>
--- a/Notes.docx
+++ b/Notes.docx
@@ -216,13 +216,273 @@
       </w:r>
     </w:p>
     <w:p>
+      <w:r>
+        <w:t>This is the reason why we need to introduce the concept of Agents. Agents can be seen as applications powered by LLMs and integrated with a set of tools like search engines, databases, websites, and so on. Within an agent, the LLM is the reasoning engine that, based on the user input, is able to plan and execute a set of actions that are needed to fulfill the request.</w:t>
+      </w:r>
+    </w:p>
+    <w:p/>
+    <w:p/>
+    <w:p>
+      <w:r>
+        <w:t>*********</w:t>
+      </w:r>
+    </w:p>
+    <w:p>
+      <w:pPr>
+        <w:pStyle w:val="Heading1"/>
+      </w:pPr>
+      <w:r>
+        <w:t>Python basics</w:t>
+      </w:r>
+    </w:p>
+    <w:p/>
+    <w:p>
+      <w:pPr>
+        <w:rPr>
+          <w:rStyle w:val="Heading2Char"/>
+        </w:rPr>
+      </w:pPr>
+      <w:proofErr w:type="spellStart"/>
+      <w:r>
+        <w:rPr>
+          <w:rStyle w:val="Heading2Char"/>
+        </w:rPr>
+        <w:t>Data</w:t>
+      </w:r>
+      <w:r>
+        <w:rPr>
+          <w:rStyle w:val="Heading2Char"/>
+        </w:rPr>
+        <w:t>C</w:t>
+      </w:r>
+      <w:r>
+        <w:rPr>
+          <w:rStyle w:val="Heading2Char"/>
+        </w:rPr>
+        <w:t>lass</w:t>
+      </w:r>
+      <w:proofErr w:type="spellEnd"/>
+      <w:r>
+        <w:rPr>
+          <w:rStyle w:val="Heading2Char"/>
+        </w:rPr>
+        <w:t xml:space="preserve"> </w:t>
+      </w:r>
+    </w:p>
+    <w:p>
+      <w:r>
+        <w:t xml:space="preserve"> Introduced in python 3.7 It is a decorator </w:t>
+      </w:r>
+      <w:r>
+        <w:t>@</w:t>
+      </w:r>
+      <w:proofErr w:type="spellStart"/>
+      <w:r>
+        <w:t>dataclass</w:t>
+      </w:r>
+      <w:proofErr w:type="spellEnd"/>
+      <w:r>
+        <w:t xml:space="preserve"> </w:t>
+      </w:r>
+      <w:r>
+        <w:t xml:space="preserve">used to define classes which are intended to store data. </w:t>
+      </w:r>
+      <w:r>
+        <w:t xml:space="preserve"> When you mainly use class to store</w:t>
+      </w:r>
+      <w:r>
+        <w:t xml:space="preserve">/represent data objects </w:t>
+      </w:r>
+      <w:r>
+        <w:t xml:space="preserve">or store states </w:t>
+      </w:r>
+      <w:r>
+        <w:t xml:space="preserve">rather than having multiple operations </w:t>
+      </w:r>
+      <w:r>
+        <w:t xml:space="preserve">and methods </w:t>
+      </w:r>
+      <w:r>
+        <w:t xml:space="preserve">then </w:t>
+      </w:r>
+      <w:proofErr w:type="spellStart"/>
+      <w:r>
+        <w:t>dataclass</w:t>
+      </w:r>
+      <w:proofErr w:type="spellEnd"/>
+      <w:r>
+        <w:t xml:space="preserve"> is used.</w:t>
+      </w:r>
+    </w:p>
+    <w:p>
+      <w:r>
+        <w:t>It automatically defines following methods for us when used it as a decorator on class</w:t>
+      </w:r>
+    </w:p>
+    <w:p>
+      <w:r>
+        <w:t>__</w:t>
+      </w:r>
+      <w:proofErr w:type="spellStart"/>
+      <w:r>
+        <w:t>init</w:t>
+      </w:r>
+      <w:proofErr w:type="spellEnd"/>
+      <w:r>
+        <w:t>__(): Initialize the objects and assigns provided values to class attributes</w:t>
+      </w:r>
+    </w:p>
+    <w:p>
+      <w:r>
+        <w:t>__</w:t>
+      </w:r>
+      <w:proofErr w:type="spellStart"/>
+      <w:r>
+        <w:t>repr</w:t>
+      </w:r>
+      <w:proofErr w:type="spellEnd"/>
+      <w:r>
+        <w:t>__(): provides string representation of a class object</w:t>
+      </w:r>
+    </w:p>
+    <w:p>
+      <w:r>
+        <w:t xml:space="preserve">__eq__(): Implements equality comparison between two objects </w:t>
+      </w:r>
+    </w:p>
+    <w:p/>
+    <w:p>
+      <w:r>
+        <w:lastRenderedPageBreak/>
+        <w:t xml:space="preserve">If we have normal class then </w:t>
+      </w:r>
+      <w:proofErr w:type="spellStart"/>
+      <w:r>
+        <w:t>nanaging</w:t>
+      </w:r>
+      <w:proofErr w:type="spellEnd"/>
+      <w:r>
+        <w:t xml:space="preserve"> and updating </w:t>
+      </w:r>
+      <w:proofErr w:type="spellStart"/>
+      <w:r>
+        <w:t>properfites</w:t>
+      </w:r>
+      <w:proofErr w:type="spellEnd"/>
+      <w:r>
+        <w:t xml:space="preserve"> in different methods become tedious over time.</w:t>
+      </w:r>
+    </w:p>
+    <w:p>
+      <w:r>
+        <w:rPr>
+          <w:noProof/>
+        </w:rPr>
+        <w:drawing>
+          <wp:inline distT="0" distB="0" distL="0" distR="0" wp14:anchorId="1FE0925B" wp14:editId="62DEEE71">
+            <wp:extent cx="5943600" cy="2409825"/>
+            <wp:effectExtent l="0" t="0" r="0" b="9525"/>
+            <wp:docPr id="2" name="Picture 2"/>
+            <wp:cNvGraphicFramePr>
+              <a:graphicFrameLocks xmlns:a="http://schemas.openxmlformats.org/drawingml/2006/main" noChangeAspect="1"/>
+            </wp:cNvGraphicFramePr>
+            <a:graphic xmlns:a="http://schemas.openxmlformats.org/drawingml/2006/main">
+              <a:graphicData uri="http://schemas.openxmlformats.org/drawingml/2006/picture">
+                <pic:pic xmlns:pic="http://schemas.openxmlformats.org/drawingml/2006/picture">
+                  <pic:nvPicPr>
+                    <pic:cNvPr id="1" name=""/>
+                    <pic:cNvPicPr/>
+                  </pic:nvPicPr>
+                  <pic:blipFill>
+                    <a:blip r:embed="rId5"/>
+                    <a:stretch>
+                      <a:fillRect/>
+                    </a:stretch>
+                  </pic:blipFill>
+                  <pic:spPr>
+                    <a:xfrm>
+                      <a:off x="0" y="0"/>
+                      <a:ext cx="5943600" cy="2409825"/>
+                    </a:xfrm>
+                    <a:prstGeom prst="rect">
+                      <a:avLst/>
+                    </a:prstGeom>
+                  </pic:spPr>
+                </pic:pic>
+              </a:graphicData>
+            </a:graphic>
+          </wp:inline>
+        </w:drawing>
+      </w:r>
+    </w:p>
+    <w:p/>
+    <w:p>
+      <w:r>
+        <w:t>Data class makes them easy by managing lots of things in background just by using @</w:t>
+      </w:r>
+      <w:proofErr w:type="spellStart"/>
+      <w:r>
+        <w:t>dataclass</w:t>
+      </w:r>
+      <w:proofErr w:type="spellEnd"/>
+      <w:r>
+        <w:t xml:space="preserve"> as decorator to class</w:t>
+      </w:r>
+      <w:r>
+        <w:t>. It also provides lots more functionality</w:t>
+      </w:r>
+      <w:r>
+        <w:t>.</w:t>
+      </w:r>
+      <w:r>
+        <w:t xml:space="preserve"> It also helps with inheriting classes.</w:t>
+      </w:r>
       <w:bookmarkStart w:id="0" w:name="_GoBack"/>
       <w:bookmarkEnd w:id="0"/>
-      <w:r>
-        <w:t>This is the reason why we need to introduce the concept of Agents. Agents can be seen as applications powered by LLMs and integrated with a set of tools like search engines, databases, websites, and so on. Within an agent, the LLM is the reasoning engine that, based on the user input, is able to plan and execute a set of actions that are needed to fulfill the request.</w:t>
-      </w:r>
-    </w:p>
-    <w:p/>
+    </w:p>
+    <w:p/>
+    <w:p>
+      <w:r>
+        <w:rPr>
+          <w:noProof/>
+        </w:rPr>
+        <w:drawing>
+          <wp:inline distT="0" distB="0" distL="0" distR="0" wp14:anchorId="6AAF7B57" wp14:editId="64EDA69E">
+            <wp:extent cx="3448050" cy="1819275"/>
+            <wp:effectExtent l="0" t="0" r="0" b="9525"/>
+            <wp:docPr id="3" name="Picture 3"/>
+            <wp:cNvGraphicFramePr>
+              <a:graphicFrameLocks xmlns:a="http://schemas.openxmlformats.org/drawingml/2006/main" noChangeAspect="1"/>
+            </wp:cNvGraphicFramePr>
+            <a:graphic xmlns:a="http://schemas.openxmlformats.org/drawingml/2006/main">
+              <a:graphicData uri="http://schemas.openxmlformats.org/drawingml/2006/picture">
+                <pic:pic xmlns:pic="http://schemas.openxmlformats.org/drawingml/2006/picture">
+                  <pic:nvPicPr>
+                    <pic:cNvPr id="1" name=""/>
+                    <pic:cNvPicPr/>
+                  </pic:nvPicPr>
+                  <pic:blipFill>
+                    <a:blip r:embed="rId6"/>
+                    <a:stretch>
+                      <a:fillRect/>
+                    </a:stretch>
+                  </pic:blipFill>
+                  <pic:spPr>
+                    <a:xfrm>
+                      <a:off x="0" y="0"/>
+                      <a:ext cx="3448050" cy="1819275"/>
+                    </a:xfrm>
+                    <a:prstGeom prst="rect">
+                      <a:avLst/>
+                    </a:prstGeom>
+                  </pic:spPr>
+                </pic:pic>
+              </a:graphicData>
+            </a:graphic>
+          </wp:inline>
+        </w:drawing>
+      </w:r>
+    </w:p>
     <w:p/>
     <w:sectPr>
       <w:pgSz w:w="12240" w:h="15840"/>
@@ -653,6 +913,28 @@
       <w:szCs w:val="32"/>
     </w:rPr>
   </w:style>
+  <w:style w:type="paragraph" w:styleId="Heading2">
+    <w:name w:val="heading 2"/>
+    <w:basedOn w:val="Normal"/>
+    <w:next w:val="Normal"/>
+    <w:link w:val="Heading2Char"/>
+    <w:uiPriority w:val="9"/>
+    <w:unhideWhenUsed/>
+    <w:qFormat/>
+    <w:rsid w:val="001404C6"/>
+    <w:pPr>
+      <w:keepNext/>
+      <w:keepLines/>
+      <w:spacing w:before="40" w:after="0"/>
+      <w:outlineLvl w:val="1"/>
+    </w:pPr>
+    <w:rPr>
+      <w:rFonts w:asciiTheme="majorHAnsi" w:eastAsiaTheme="majorEastAsia" w:hAnsiTheme="majorHAnsi" w:cstheme="majorBidi"/>
+      <w:color w:val="2F5496" w:themeColor="accent1" w:themeShade="BF"/>
+      <w:sz w:val="26"/>
+      <w:szCs w:val="26"/>
+    </w:rPr>
+  </w:style>
   <w:style w:type="character" w:default="1" w:styleId="DefaultParagraphFont">
     <w:name w:val="Default Paragraph Font"/>
     <w:uiPriority w:val="1"/>
@@ -691,6 +973,19 @@
       <w:color w:val="2F5496" w:themeColor="accent1" w:themeShade="BF"/>
       <w:sz w:val="32"/>
       <w:szCs w:val="32"/>
+    </w:rPr>
+  </w:style>
+  <w:style w:type="character" w:customStyle="1" w:styleId="Heading2Char">
+    <w:name w:val="Heading 2 Char"/>
+    <w:basedOn w:val="DefaultParagraphFont"/>
+    <w:link w:val="Heading2"/>
+    <w:uiPriority w:val="9"/>
+    <w:rsid w:val="001404C6"/>
+    <w:rPr>
+      <w:rFonts w:asciiTheme="majorHAnsi" w:eastAsiaTheme="majorEastAsia" w:hAnsiTheme="majorHAnsi" w:cstheme="majorBidi"/>
+      <w:color w:val="2F5496" w:themeColor="accent1" w:themeShade="BF"/>
+      <w:sz w:val="26"/>
+      <w:szCs w:val="26"/>
     </w:rPr>
   </w:style>
 </w:styles>

</xml_diff>